<commit_message>
Added temporary navigation bar; Implemented product displaying on the main page
</commit_message>
<xml_diff>
--- a/Info/Praktiskā uzdevuma apraksts.docx
+++ b/Info/Praktiskā uzdevuma apraksts.docx
@@ -174,27 +174,7 @@
           <w:szCs w:val="24"/>
           <w:lang w:val="lv-LV"/>
         </w:rPr>
-        <w:t xml:space="preserve">PHP 8.0 vidē izmantojot </w:t>
-      </w:r>
-      <w:proofErr w:type="spellStart"/>
-      <w:r>
-        <w:rPr>
-          <w:rFonts w:ascii="Times New Roman" w:hAnsi="Times New Roman" w:cs="Times New Roman"/>
-          <w:sz w:val="24"/>
-          <w:szCs w:val="24"/>
-          <w:lang w:val="lv-LV"/>
-        </w:rPr>
-        <w:t>Laravel</w:t>
-      </w:r>
-      <w:proofErr w:type="spellEnd"/>
-      <w:r>
-        <w:rPr>
-          <w:rFonts w:ascii="Times New Roman" w:hAnsi="Times New Roman" w:cs="Times New Roman"/>
-          <w:sz w:val="24"/>
-          <w:szCs w:val="24"/>
-          <w:lang w:val="lv-LV"/>
-        </w:rPr>
-        <w:t xml:space="preserve"> 5.8 bibliotēku</w:t>
+        <w:t>PHP 8.0 vidē izmantojot Laravel 5.8 bibliotēku</w:t>
       </w:r>
       <w:r>
         <w:rPr>
@@ -214,45 +194,14 @@
         </w:rPr>
         <w:t xml:space="preserve">nelielam </w:t>
       </w:r>
-      <w:proofErr w:type="spellStart"/>
-      <w:r>
-        <w:rPr>
-          <w:rFonts w:ascii="Times New Roman" w:hAnsi="Times New Roman" w:cs="Times New Roman"/>
-          <w:sz w:val="24"/>
-          <w:szCs w:val="24"/>
-          <w:lang w:val="lv-LV"/>
-        </w:rPr>
-        <w:t>front-endam</w:t>
-      </w:r>
-      <w:proofErr w:type="spellEnd"/>
-      <w:r>
-        <w:rPr>
-          <w:rFonts w:ascii="Times New Roman" w:hAnsi="Times New Roman" w:cs="Times New Roman"/>
-          <w:sz w:val="24"/>
-          <w:szCs w:val="24"/>
-          <w:lang w:val="lv-LV"/>
-        </w:rPr>
-        <w:t xml:space="preserve"> tiks izmantots HTML, CSS, </w:t>
-      </w:r>
-      <w:proofErr w:type="spellStart"/>
-      <w:r>
-        <w:rPr>
-          <w:rFonts w:ascii="Times New Roman" w:hAnsi="Times New Roman" w:cs="Times New Roman"/>
-          <w:sz w:val="24"/>
-          <w:szCs w:val="24"/>
-          <w:lang w:val="lv-LV"/>
-        </w:rPr>
-        <w:t>JavaScript</w:t>
-      </w:r>
-      <w:proofErr w:type="spellEnd"/>
-      <w:r>
-        <w:rPr>
-          <w:rFonts w:ascii="Times New Roman" w:hAnsi="Times New Roman" w:cs="Times New Roman"/>
-          <w:sz w:val="24"/>
-          <w:szCs w:val="24"/>
-          <w:lang w:val="lv-LV"/>
-        </w:rPr>
-        <w:t>.</w:t>
+      <w:r>
+        <w:rPr>
+          <w:rFonts w:ascii="Times New Roman" w:hAnsi="Times New Roman" w:cs="Times New Roman"/>
+          <w:sz w:val="24"/>
+          <w:szCs w:val="24"/>
+          <w:lang w:val="lv-LV"/>
+        </w:rPr>
+        <w:t>front-endam tiks izmantots HTML, CSS, JavaScript.</w:t>
       </w:r>
       <w:r>
         <w:rPr>
@@ -288,47 +237,7 @@
           <w:szCs w:val="24"/>
           <w:lang w:val="lv-LV"/>
         </w:rPr>
-        <w:t xml:space="preserve">datu glabāšanai. Versiju kontrolei tiks izmantots </w:t>
-      </w:r>
-      <w:proofErr w:type="spellStart"/>
-      <w:r>
-        <w:rPr>
-          <w:rFonts w:ascii="Times New Roman" w:hAnsi="Times New Roman" w:cs="Times New Roman"/>
-          <w:sz w:val="24"/>
-          <w:szCs w:val="24"/>
-          <w:lang w:val="lv-LV"/>
-        </w:rPr>
-        <w:t>Sourcetree</w:t>
-      </w:r>
-      <w:proofErr w:type="spellEnd"/>
-      <w:r>
-        <w:rPr>
-          <w:rFonts w:ascii="Times New Roman" w:hAnsi="Times New Roman" w:cs="Times New Roman"/>
-          <w:sz w:val="24"/>
-          <w:szCs w:val="24"/>
-          <w:lang w:val="lv-LV"/>
-        </w:rPr>
-        <w:t xml:space="preserve"> un kods tiks glabāts </w:t>
-      </w:r>
-      <w:proofErr w:type="spellStart"/>
-      <w:r>
-        <w:rPr>
-          <w:rFonts w:ascii="Times New Roman" w:hAnsi="Times New Roman" w:cs="Times New Roman"/>
-          <w:sz w:val="24"/>
-          <w:szCs w:val="24"/>
-          <w:lang w:val="lv-LV"/>
-        </w:rPr>
-        <w:t>GitHub</w:t>
-      </w:r>
-      <w:proofErr w:type="spellEnd"/>
-      <w:r>
-        <w:rPr>
-          <w:rFonts w:ascii="Times New Roman" w:hAnsi="Times New Roman" w:cs="Times New Roman"/>
-          <w:sz w:val="24"/>
-          <w:szCs w:val="24"/>
-          <w:lang w:val="lv-LV"/>
-        </w:rPr>
-        <w:t>.</w:t>
+        <w:t>datu glabāšanai. Versiju kontrolei tiks izmantots Sourcetree un kods tiks glabāts GitHub.</w:t>
       </w:r>
     </w:p>
     <w:p>
@@ -636,10 +545,10 @@
         </w:rPr>
         <w:lastRenderedPageBreak/>
         <w:drawing>
-          <wp:inline distT="0" distB="0" distL="0" distR="0" wp14:anchorId="53387F5E" wp14:editId="78DC2888">
-            <wp:extent cx="5934075" cy="4257675"/>
+          <wp:inline distT="0" distB="0" distL="0" distR="0" wp14:anchorId="47AC1995" wp14:editId="13E3B721">
+            <wp:extent cx="5934075" cy="4200525"/>
             <wp:effectExtent l="0" t="0" r="9525" b="9525"/>
-            <wp:docPr id="1" name="Picture 1"/>
+            <wp:docPr id="3" name="Picture 3"/>
             <wp:cNvGraphicFramePr>
               <a:graphicFrameLocks xmlns:a="http://schemas.openxmlformats.org/drawingml/2006/main" noChangeAspect="1"/>
             </wp:cNvGraphicFramePr>
@@ -647,7 +556,7 @@
               <a:graphicData uri="http://schemas.openxmlformats.org/drawingml/2006/picture">
                 <pic:pic xmlns:pic="http://schemas.openxmlformats.org/drawingml/2006/picture">
                   <pic:nvPicPr>
-                    <pic:cNvPr id="0" name="Picture 1"/>
+                    <pic:cNvPr id="0" name="Picture 2"/>
                     <pic:cNvPicPr>
                       <a:picLocks noChangeAspect="1" noChangeArrowheads="1"/>
                     </pic:cNvPicPr>
@@ -668,7 +577,7 @@
                   <pic:spPr bwMode="auto">
                     <a:xfrm>
                       <a:off x="0" y="0"/>
-                      <a:ext cx="5934075" cy="4257675"/>
+                      <a:ext cx="5934075" cy="4200525"/>
                     </a:xfrm>
                     <a:prstGeom prst="rect">
                       <a:avLst/>
@@ -1165,25 +1074,14 @@
           <w:lang w:val="lv-LV"/>
         </w:rPr>
       </w:pPr>
-      <w:proofErr w:type="spellStart"/>
-      <w:r>
-        <w:rPr>
-          <w:rFonts w:ascii="Times New Roman" w:hAnsi="Times New Roman" w:cs="Times New Roman"/>
-          <w:sz w:val="24"/>
-          <w:szCs w:val="24"/>
-          <w:lang w:val="lv-LV"/>
-        </w:rPr>
-        <w:t>ItemController</w:t>
-      </w:r>
-      <w:proofErr w:type="spellEnd"/>
-      <w:r>
-        <w:rPr>
-          <w:rFonts w:ascii="Times New Roman" w:hAnsi="Times New Roman" w:cs="Times New Roman"/>
-          <w:sz w:val="24"/>
-          <w:szCs w:val="24"/>
-          <w:lang w:val="lv-LV"/>
-        </w:rPr>
-        <w:t xml:space="preserve"> satur metodes, kas attēlos preču sarakstu, </w:t>
+      <w:r>
+        <w:rPr>
+          <w:rFonts w:ascii="Times New Roman" w:hAnsi="Times New Roman" w:cs="Times New Roman"/>
+          <w:sz w:val="24"/>
+          <w:szCs w:val="24"/>
+          <w:lang w:val="lv-LV"/>
+        </w:rPr>
+        <w:t xml:space="preserve">ItemController satur metodes, kas attēlos preču sarakstu, </w:t>
       </w:r>
       <w:r>
         <w:rPr>
@@ -1210,7 +1108,6 @@
           <w:lang w:val="lv-LV"/>
         </w:rPr>
       </w:pPr>
-      <w:proofErr w:type="spellStart"/>
       <w:r>
         <w:rPr>
           <w:rFonts w:ascii="Times New Roman" w:hAnsi="Times New Roman" w:cs="Times New Roman"/>
@@ -1220,7 +1117,6 @@
         </w:rPr>
         <w:t>UserController</w:t>
       </w:r>
-      <w:proofErr w:type="spellEnd"/>
       <w:r>
         <w:rPr>
           <w:rFonts w:ascii="Times New Roman" w:hAnsi="Times New Roman" w:cs="Times New Roman"/>
@@ -1311,7 +1207,6 @@
           <w:lang w:val="lv-LV"/>
         </w:rPr>
       </w:pPr>
-      <w:proofErr w:type="spellStart"/>
       <w:r>
         <w:rPr>
           <w:rFonts w:ascii="Times New Roman" w:hAnsi="Times New Roman" w:cs="Times New Roman"/>
@@ -1321,7 +1216,6 @@
         </w:rPr>
         <w:t>OrderController</w:t>
       </w:r>
-      <w:proofErr w:type="spellEnd"/>
       <w:r>
         <w:rPr>
           <w:rFonts w:ascii="Times New Roman" w:hAnsi="Times New Roman" w:cs="Times New Roman"/>
@@ -1354,67 +1248,7 @@
           <w:szCs w:val="24"/>
           <w:lang w:val="lv-LV"/>
         </w:rPr>
-        <w:t xml:space="preserve">Tiks izmantots arī </w:t>
-      </w:r>
-      <w:proofErr w:type="spellStart"/>
-      <w:r>
-        <w:rPr>
-          <w:rFonts w:ascii="Times New Roman" w:hAnsi="Times New Roman" w:cs="Times New Roman"/>
-          <w:sz w:val="24"/>
-          <w:szCs w:val="24"/>
-          <w:lang w:val="lv-LV"/>
-        </w:rPr>
-        <w:t>Laravel</w:t>
-      </w:r>
-      <w:proofErr w:type="spellEnd"/>
-      <w:r>
-        <w:rPr>
-          <w:rFonts w:ascii="Times New Roman" w:hAnsi="Times New Roman" w:cs="Times New Roman"/>
-          <w:sz w:val="24"/>
-          <w:szCs w:val="24"/>
-          <w:lang w:val="lv-LV"/>
-        </w:rPr>
-        <w:t xml:space="preserve"> standarta kontrolieri, kā </w:t>
-      </w:r>
-      <w:proofErr w:type="spellStart"/>
-      <w:r>
-        <w:rPr>
-          <w:rFonts w:ascii="Times New Roman" w:hAnsi="Times New Roman" w:cs="Times New Roman"/>
-          <w:sz w:val="24"/>
-          <w:szCs w:val="24"/>
-          <w:lang w:val="lv-LV"/>
-        </w:rPr>
-        <w:t>RegisterController</w:t>
-      </w:r>
-      <w:proofErr w:type="spellEnd"/>
-      <w:r>
-        <w:rPr>
-          <w:rFonts w:ascii="Times New Roman" w:hAnsi="Times New Roman" w:cs="Times New Roman"/>
-          <w:sz w:val="24"/>
-          <w:szCs w:val="24"/>
-          <w:lang w:val="lv-LV"/>
-        </w:rPr>
-        <w:t xml:space="preserve"> un </w:t>
-      </w:r>
-      <w:proofErr w:type="spellStart"/>
-      <w:r>
-        <w:rPr>
-          <w:rFonts w:ascii="Times New Roman" w:hAnsi="Times New Roman" w:cs="Times New Roman"/>
-          <w:sz w:val="24"/>
-          <w:szCs w:val="24"/>
-          <w:lang w:val="lv-LV"/>
-        </w:rPr>
-        <w:t>LoginController</w:t>
-      </w:r>
-      <w:proofErr w:type="spellEnd"/>
-      <w:r>
-        <w:rPr>
-          <w:rFonts w:ascii="Times New Roman" w:hAnsi="Times New Roman" w:cs="Times New Roman"/>
-          <w:sz w:val="24"/>
-          <w:szCs w:val="24"/>
-          <w:lang w:val="lv-LV"/>
-        </w:rPr>
-        <w:t>.</w:t>
+        <w:t>Tiks izmantots arī Laravel standarta kontrolieri, kā RegisterController un LoginController.</w:t>
       </w:r>
     </w:p>
     <w:p>
@@ -2177,27 +2011,7 @@
           <w:szCs w:val="24"/>
           <w:lang w:val="lv-LV"/>
         </w:rPr>
-        <w:t xml:space="preserve">ā atrodas lietotāja grozs, kā arī lietotāja profila ikona. Kategorijas ir redzamas lapas kreisajā pusē, kategoriju filtru </w:t>
-      </w:r>
-      <w:proofErr w:type="spellStart"/>
-      <w:r>
-        <w:rPr>
-          <w:rFonts w:ascii="Times New Roman" w:hAnsi="Times New Roman" w:cs="Times New Roman"/>
-          <w:sz w:val="24"/>
-          <w:szCs w:val="24"/>
-          <w:lang w:val="lv-LV"/>
-        </w:rPr>
-        <w:t>dropdowns</w:t>
-      </w:r>
-      <w:proofErr w:type="spellEnd"/>
-      <w:r>
-        <w:rPr>
-          <w:rFonts w:ascii="Times New Roman" w:hAnsi="Times New Roman" w:cs="Times New Roman"/>
-          <w:sz w:val="24"/>
-          <w:szCs w:val="24"/>
-          <w:lang w:val="lv-LV"/>
-        </w:rPr>
-        <w:t xml:space="preserve"> ir redzams virs precēm. </w:t>
+        <w:t xml:space="preserve">ā atrodas lietotāja grozs, kā arī lietotāja profila ikona. Kategorijas ir redzamas lapas kreisajā pusē, kategoriju filtru dropdowns ir redzams virs precēm. </w:t>
       </w:r>
     </w:p>
     <w:p>

</xml_diff>